<commit_message>
sistemato daly weight e iniziato report
</commit_message>
<xml_diff>
--- a/schema report.docx
+++ b/schema report.docx
@@ -70,7 +70,7 @@
     </w:p>
     <w:p>
       <w:pPr>
-        <w:pStyle w:val="ListParagraph"/>
+        <w:pStyle w:val="Paragrafoelenco"/>
         <w:numPr>
           <w:ilvl w:val="0"/>
           <w:numId w:val="1"/>
@@ -88,7 +88,7 @@
     </w:p>
     <w:p>
       <w:pPr>
-        <w:pStyle w:val="ListParagraph"/>
+        <w:pStyle w:val="Paragrafoelenco"/>
         <w:numPr>
           <w:ilvl w:val="0"/>
           <w:numId w:val="1"/>
@@ -513,7 +513,7 @@
     </w:p>
     <w:p>
       <w:pPr>
-        <w:pStyle w:val="ListParagraph"/>
+        <w:pStyle w:val="Paragrafoelenco"/>
         <w:numPr>
           <w:ilvl w:val="0"/>
           <w:numId w:val="1"/>
@@ -539,7 +539,7 @@
     </w:p>
     <w:p>
       <w:pPr>
-        <w:pStyle w:val="ListParagraph"/>
+        <w:pStyle w:val="Paragrafoelenco"/>
         <w:numPr>
           <w:ilvl w:val="0"/>
           <w:numId w:val="1"/>
@@ -729,7 +729,128 @@
         <w:rPr>
           <w:lang w:val="it-IT"/>
         </w:rPr>
-        <w:t xml:space="preserve"> (fare la regressione </w:t>
+        <w:t>.</w:t>
+      </w:r>
+    </w:p>
+    <w:p>
+      <w:pPr>
+        <w:rPr>
+          <w:lang w:val="it-IT"/>
+        </w:rPr>
+      </w:pPr>
+    </w:p>
+    <w:p>
+      <w:pPr>
+        <w:rPr>
+          <w:lang w:val="it-IT"/>
+        </w:rPr>
+      </w:pPr>
+      <w:r>
+        <w:rPr>
+          <w:lang w:val="it-IT"/>
+        </w:rPr>
+        <w:t xml:space="preserve">Come mostra la regressione c’è </w:t>
+      </w:r>
+      <w:proofErr w:type="gramStart"/>
+      <w:r>
+        <w:rPr>
+          <w:lang w:val="it-IT"/>
+        </w:rPr>
+        <w:t>un associazione</w:t>
+      </w:r>
+      <w:proofErr w:type="gramEnd"/>
+      <w:r>
+        <w:rPr>
+          <w:lang w:val="it-IT"/>
+        </w:rPr>
+        <w:t xml:space="preserve"> tra la percentuale di anziani e la percentuale di ricoveri per queste patologie, ma il modello spiega solo il X% della variabilità. Questo significa che c’è molto spazio per migliorare. </w:t>
+      </w:r>
+    </w:p>
+    <w:p>
+      <w:pPr>
+        <w:rPr>
+          <w:lang w:val="it-IT"/>
+        </w:rPr>
+      </w:pPr>
+    </w:p>
+    <w:p>
+      <w:pPr>
+        <w:rPr>
+          <w:lang w:val="it-IT"/>
+        </w:rPr>
+      </w:pPr>
+      <w:r>
+        <w:rPr>
+          <w:lang w:val="it-IT"/>
+        </w:rPr>
+        <w:t xml:space="preserve">Quelli che seguono sono i comuni che si discostano di più dal valore atteso. </w:t>
+      </w:r>
+    </w:p>
+    <w:p>
+      <w:pPr>
+        <w:rPr>
+          <w:lang w:val="it-IT"/>
+        </w:rPr>
+      </w:pPr>
+      <w:r>
+        <w:rPr>
+          <w:lang w:val="it-IT"/>
+        </w:rPr>
+        <w:t xml:space="preserve">I primi sono quelli che a parità di anziani hanno più </w:t>
+      </w:r>
+      <w:proofErr w:type="gramStart"/>
+      <w:r>
+        <w:rPr>
+          <w:lang w:val="it-IT"/>
+        </w:rPr>
+        <w:t>ricoveri, quindi</w:t>
+      </w:r>
+      <w:proofErr w:type="gramEnd"/>
+      <w:r>
+        <w:rPr>
+          <w:lang w:val="it-IT"/>
+        </w:rPr>
+        <w:t xml:space="preserve"> dove c’è più bisogno di intervenire. </w:t>
+      </w:r>
+    </w:p>
+    <w:p>
+      <w:pPr>
+        <w:rPr>
+          <w:lang w:val="it-IT"/>
+        </w:rPr>
+      </w:pPr>
+    </w:p>
+    <w:p>
+      <w:pPr>
+        <w:rPr>
+          <w:lang w:val="it-IT"/>
+        </w:rPr>
+      </w:pPr>
+      <w:r>
+        <w:rPr>
+          <w:lang w:val="it-IT"/>
+        </w:rPr>
+        <w:t>I secondi, al contrario, sono quelli che a parità di anziani generano meno ricoveri, e sarebbe interessante vedere quali potrebbero essere le cause del minor accesso all’ospedale (migliore salute? Migliori servizi?)</w:t>
+      </w:r>
+    </w:p>
+    <w:p>
+      <w:pPr>
+        <w:rPr>
+          <w:lang w:val="it-IT"/>
+        </w:rPr>
+      </w:pPr>
+    </w:p>
+    <w:p>
+      <w:pPr>
+        <w:rPr>
+          <w:lang w:val="it-IT"/>
+        </w:rPr>
+      </w:pPr>
+      <w:r>
+        <w:rPr>
+          <w:lang w:val="it-IT"/>
+        </w:rPr>
+        <w:t xml:space="preserve">Nella mappa i primi e i secondi. </w:t>
       </w:r>
     </w:p>
     <w:p>
@@ -893,7 +1014,7 @@
         <w:kern w:val="2"/>
         <w:sz w:val="24"/>
         <w:szCs w:val="24"/>
-        <w:lang w:val="en-IT" w:eastAsia="en-US" w:bidi="ar-SA"/>
+        <w:lang w:eastAsia="en-US" w:bidi="ar-SA"/>
         <w14:ligatures w14:val="standardContextual"/>
       </w:rPr>
     </w:rPrDefault>
@@ -1277,17 +1398,17 @@
     <w:lsdException w:name="Unresolved Mention" w:semiHidden="1" w:unhideWhenUsed="1"/>
     <w:lsdException w:name="Smart Link" w:semiHidden="1" w:unhideWhenUsed="1"/>
   </w:latentStyles>
-  <w:style w:type="paragraph" w:default="1" w:styleId="Normal">
+  <w:style w:type="paragraph" w:default="1" w:styleId="Normale">
     <w:name w:val="Normal"/>
     <w:qFormat/>
   </w:style>
-  <w:style w:type="character" w:default="1" w:styleId="DefaultParagraphFont">
+  <w:style w:type="character" w:default="1" w:styleId="Carpredefinitoparagrafo">
     <w:name w:val="Default Paragraph Font"/>
     <w:uiPriority w:val="1"/>
     <w:semiHidden/>
     <w:unhideWhenUsed/>
   </w:style>
-  <w:style w:type="table" w:default="1" w:styleId="TableNormal">
+  <w:style w:type="table" w:default="1" w:styleId="Tabellanormale">
     <w:name w:val="Normal Table"/>
     <w:uiPriority w:val="99"/>
     <w:semiHidden/>
@@ -1302,15 +1423,15 @@
       </w:tblCellMar>
     </w:tblPr>
   </w:style>
-  <w:style w:type="numbering" w:default="1" w:styleId="NoList">
+  <w:style w:type="numbering" w:default="1" w:styleId="Nessunelenco">
     <w:name w:val="No List"/>
     <w:uiPriority w:val="99"/>
     <w:semiHidden/>
     <w:unhideWhenUsed/>
   </w:style>
-  <w:style w:type="paragraph" w:styleId="ListParagraph">
+  <w:style w:type="paragraph" w:styleId="Paragrafoelenco">
     <w:name w:val="List Paragraph"/>
-    <w:basedOn w:val="Normal"/>
+    <w:basedOn w:val="Normale"/>
     <w:uiPriority w:val="34"/>
     <w:qFormat/>
     <w:rsid w:val="001C7219"/>
@@ -1615,4 +1736,16 @@
     </a:ext>
   </a:extLst>
 </a:theme>
+</file>
+
+<file path=customXml/item1.xml><?xml version="1.0" encoding="utf-8"?>
+<b:Sources xmlns:b="http://schemas.openxmlformats.org/officeDocument/2006/bibliography" xmlns="http://schemas.openxmlformats.org/officeDocument/2006/bibliography" SelectedStyle="/APASixthEditionOfficeOnline.xsl" StyleName="APA" Version="6"/>
+</file>
+
+<file path=customXml/itemProps1.xml><?xml version="1.0" encoding="utf-8"?>
+<ds:datastoreItem xmlns:ds="http://schemas.openxmlformats.org/officeDocument/2006/customXml" ds:itemID="{2FC40723-3BDD-B94E-836C-3A181B47AF44}">
+  <ds:schemaRefs>
+    <ds:schemaRef ds:uri="http://schemas.openxmlformats.org/officeDocument/2006/bibliography"/>
+  </ds:schemaRefs>
+</ds:datastoreItem>
 </file>
</xml_diff>